<commit_message>
adding title to earthquake project
</commit_message>
<xml_diff>
--- a/dvia-2017/5.final-project/ryan/final/assets/Gerrymandering Text Drafts.docx
+++ b/dvia-2017/5.final-project/ryan/final/assets/Gerrymandering Text Drafts.docx
@@ -24,7 +24,13 @@
         <w:t xml:space="preserve"> since the 1800’s, gerrymandering refers to the process of drawing voting district lines in a way that offers a political advantage to a specific political party or group of people. This process is a hot-button issue in the current American political climate, as experts debate whether the construction of non-competitive districts in state and federal elections has contributed to the polarization of the political landscape</w:t>
       </w:r>
       <w:r>
-        <w:t>, while legal arguments on the lawfulness of this practice have come all the way to the Supreme Court</w:t>
+        <w:t xml:space="preserve">, while legal arguments on the lawfulness of this practice have </w:t>
+      </w:r>
+      <w:r>
+        <w:t xml:space="preserve">reached </w:t>
+      </w:r>
+      <w:r>
+        <w:t>the Supreme Court</w:t>
       </w:r>
       <w:r>
         <w:t xml:space="preserve">. </w:t>
@@ -42,7 +48,13 @@
         <w:t xml:space="preserve">the political </w:t>
       </w:r>
       <w:r>
-        <w:t>representation of a state’s population, with each district electing one representative to st</w:t>
+        <w:t xml:space="preserve">representation of a state’s population, with each district </w:t>
+      </w:r>
+      <w:r>
+        <w:t>sending</w:t>
+      </w:r>
+      <w:r>
+        <w:t xml:space="preserve"> one representative to st</w:t>
       </w:r>
       <w:r>
         <w:t>ate or federal governing bodies, and can therefore have serious societal ramifications.</w:t>
@@ -78,12 +90,7 @@
         <w:t>egislatures. If one political party has universal control over</w:t>
       </w:r>
       <w:r>
-        <w:t xml:space="preserve"> the l</w:t>
-      </w:r>
-      <w:bookmarkStart w:id="0" w:name="_GoBack"/>
-      <w:bookmarkEnd w:id="0"/>
-      <w:r>
-        <w:t>egislature and</w:t>
+        <w:t xml:space="preserve"> the legislature and</w:t>
       </w:r>
       <w:r>
         <w:t xml:space="preserve"> this process in a state, they could use this power to draw lines that offer them a political advantage, opening up the possibility to earn a disproportionately high number of representative seats, even if they don’t have the majority of votes in a state. Let’s look at an example of how manipulating district lines may lead to </w:t>
@@ -101,7 +108,13 @@
         <w:t xml:space="preserve"> an example state, with an equal number of votes between a Red and Blue political party. </w:t>
       </w:r>
       <w:r>
-        <w:t xml:space="preserve">In each scenario, we can see how changing the district lines can result in a different number of representatives elected by each party, even though the votes remain unchanged. </w:t>
+        <w:t xml:space="preserve">In each scenario, we can see how changing the district lines can result in a different number of representatives elected by each party, even though </w:t>
+      </w:r>
+      <w:r>
+        <w:t>voting totals</w:t>
+      </w:r>
+      <w:r>
+        <w:t xml:space="preserve"> remain unchanged. </w:t>
       </w:r>
     </w:p>
     <w:p/>
@@ -115,6 +128,52 @@
       </w:r>
       <w:r>
         <w:t xml:space="preserve"> (introduce Supreme Court case, the need for quantification, and what it can accomplish)</w:t>
+      </w:r>
+    </w:p>
+    <w:p/>
+    <w:p>
+      <w:r>
+        <w:t xml:space="preserve">Political gerrymandering’s opponents have argued that the process provides an unfair advantage for one party over another, contributing both to political polarization and the ability for a minority voice to control policy while silencing the will of voters. This argument has been brought before the Supreme Court in the past, most recently in the </w:t>
+      </w:r>
+      <w:proofErr w:type="spellStart"/>
+      <w:r>
+        <w:t>Vieth</w:t>
+      </w:r>
+      <w:proofErr w:type="spellEnd"/>
+      <w:r>
+        <w:t xml:space="preserve"> v. </w:t>
+      </w:r>
+      <w:proofErr w:type="spellStart"/>
+      <w:r>
+        <w:t>Jubelirer</w:t>
+      </w:r>
+      <w:proofErr w:type="spellEnd"/>
+      <w:r>
+        <w:t xml:space="preserve"> case in 2004. In this case, the Court ruled 5-4 that partisan gerrymandering was NOT unconstitutional. However, one of the consenting justices, Justice Kennedy, wrote that he was indeed troubled by extreme partisan gerrymandering, but didn’t quite know how to define it. He left the door open for this argument to come back to the court, with the clear directive that if a plaintiff could bring him a clear workable standard to define such extreme gerrymandering, he may vote that district lines that violate such a standard are unconstitutional. Is it in this directive from a pivotal swing vote in the Supreme Court that quantifying gerrymandering became a top priority for political scientists.</w:t>
+      </w:r>
+    </w:p>
+    <w:p/>
+    <w:p>
+      <w:r>
+        <w:t xml:space="preserve">This issue has now found its way in front of the Supreme Court, this time in the case of </w:t>
+      </w:r>
+      <w:proofErr w:type="spellStart"/>
+      <w:r>
+        <w:t>Whiftford</w:t>
+      </w:r>
+      <w:proofErr w:type="spellEnd"/>
+      <w:r>
+        <w:t xml:space="preserve"> v. Gill</w:t>
+      </w:r>
+      <w:r>
+        <w:t>, wh</w:t>
+      </w:r>
+      <w:r>
+        <w:t xml:space="preserve">ich is evaluating the constitutionality of Wisconsin’s state congressional map drawn by a Republican-controlled state legislature in 2011. Oral arguments for this case were held in October 2017, with a decision expected in the first half of 2018. In this case, the </w:t>
+      </w:r>
+      <w:r>
+        <w:lastRenderedPageBreak/>
+        <w:t>plaintiffs are presenting a three-part standard to classify what constitutes ‘extreme political gerrymandering:’</w:t>
       </w:r>
     </w:p>
     <w:p/>
@@ -233,7 +292,6 @@
         </w:numPr>
       </w:pPr>
       <w:r>
-        <w:lastRenderedPageBreak/>
         <w:t xml:space="preserve">Whether a map has actually produced a ‘large and durable’ discriminatory effect – are one party’s votes being wasted more than the others </w:t>
       </w:r>
       <w:r>
@@ -272,15 +330,79 @@
     </w:p>
     <w:p>
       <w:r>
-        <w:t xml:space="preserve">Way to measure partisan gerrymandering. Rests on the notion that partisan gerrymandering takes place by cracking and packing. Cracking: dispersing opposing supporters amongst a high number of districts where their candidates lose by narrow margins. Packing: concentrating opposing supports into fewer districts, where their candidates win by overwhelmingly high margins. </w:t>
-      </w:r>
-      <w:proofErr w:type="gramStart"/>
-      <w:r>
-        <w:t>These produce</w:t>
-      </w:r>
-      <w:proofErr w:type="gramEnd"/>
-      <w:r>
-        <w:t xml:space="preserve"> what political scientists call ‘wasted votes,’ which don’t contribute to the election of a candidate. So, all votes that are cast for a losing candidate or for the winning candidate above the 50% margin needed to win a district are considered ‘wasted’. The efficiency gap then subtracts one party’s wasted votes from another, taking this difference as a percent of overall votes cast in elections within that state, measuring the extent with which one party is more ‘cracked’ and ‘packed’ than the other party.</w:t>
+        <w:t xml:space="preserve">Way to measure partisan gerrymandering. </w:t>
+      </w:r>
+      <w:r>
+        <w:t>This metric, used in arguments for a workable standard to quantify gerrymandering in front of the Supreme Court, r</w:t>
+      </w:r>
+      <w:r>
+        <w:t xml:space="preserve">ests on the notion that gerrymandering takes place by </w:t>
+      </w:r>
+      <w:r>
+        <w:t>concepts called ‘</w:t>
+      </w:r>
+      <w:r>
+        <w:t>cracking</w:t>
+      </w:r>
+      <w:r>
+        <w:t>’</w:t>
+      </w:r>
+      <w:r>
+        <w:t xml:space="preserve"> and </w:t>
+      </w:r>
+      <w:r>
+        <w:t>‘</w:t>
+      </w:r>
+      <w:r>
+        <w:t>packing</w:t>
+      </w:r>
+      <w:r>
+        <w:t>’</w:t>
+      </w:r>
+      <w:r>
+        <w:t>. Cracking</w:t>
+      </w:r>
+      <w:r>
+        <w:t xml:space="preserve"> disperses </w:t>
+      </w:r>
+      <w:r>
+        <w:t xml:space="preserve">opposing supporters </w:t>
+      </w:r>
+      <w:r>
+        <w:t>across</w:t>
+      </w:r>
+      <w:r>
+        <w:t xml:space="preserve"> a high number of districts where their candidates lose by narrow margins. Packing</w:t>
+      </w:r>
+      <w:r>
+        <w:t xml:space="preserve"> concentrates</w:t>
+      </w:r>
+      <w:r>
+        <w:t xml:space="preserve"> opposing support</w:t>
+      </w:r>
+      <w:r>
+        <w:t>ers into fewer districts</w:t>
+      </w:r>
+      <w:r>
+        <w:t xml:space="preserve"> where their candidates win by overwhelmingly high margins. </w:t>
+      </w:r>
+      <w:r>
+        <w:t>Both of these strategies</w:t>
+      </w:r>
+      <w:r>
+        <w:t xml:space="preserve"> produce what political scientists call ‘wasted votes,’ which </w:t>
+      </w:r>
+      <w:r>
+        <w:t xml:space="preserve">are votes that </w:t>
+      </w:r>
+      <w:r>
+        <w:t xml:space="preserve">don’t </w:t>
+      </w:r>
+      <w:r>
+        <w:t xml:space="preserve">directly </w:t>
+      </w:r>
+      <w:r>
+        <w:t>contribute to the election of a candidate. So, all votes that are cast for a losing candidate or for the winning candidate above the 50% margin needed to win a district are considered ‘wasted’. The efficiency gap then subtracts one party’s wasted votes from another, taking this difference as a percent of overall votes cast in elections within that state, measuring the extent with which one party is more ‘cracked’ and ‘packed’ than the other party.</w:t>
       </w:r>
     </w:p>
     <w:p/>
@@ -365,6 +487,7 @@
       </w:r>
     </w:p>
     <w:p>
+      <w:bookmarkStart w:id="0" w:name="_GoBack"/>
       <w:r>
         <w:t xml:space="preserve">Plaintiffs argue map should only be illegal if the bias in the maps is deliberate, and not a factor of natural political geography. This analysis only explores whether there is bias in the maps that were in use during the 2012 Congressional elections, NOT whether district lines should be conclusively considered unlawful if the Supreme Court rules in favor of the plaintiffs in </w:t>
       </w:r>
@@ -380,6 +503,7 @@
         <w:t xml:space="preserve"> Experts who have crafted the studies that explore this metric suggest a cut-off of an 8% efficiency gap, with anything above this line being considered unfairly biased. For reference, we’ve added this benchmark in the chart below to compare which states </w:t>
       </w:r>
     </w:p>
+    <w:bookmarkEnd w:id="0"/>
     <w:p/>
     <w:p>
       <w:r>

</xml_diff>